<commit_message>
Nomainīta fona muzika, pielabots PPS un PPA
</commit_message>
<xml_diff>
--- a/KL_TET_PPA_V_1_0_8.docx
+++ b/KL_TET_PPA_V_1_0_8.docx
@@ -11078,30 +11078,19 @@
       </w:pPr>
       <w:r>
         <w:rPr>
-          <w:b/>
-        </w:rPr>
-        <w:lastRenderedPageBreak/>
-        <w:t>3.pielikums</w:t>
-      </w:r>
-    </w:p>
-    <w:p>
-      <w:pPr>
-        <w:ind w:firstLine="0"/>
-      </w:pPr>
-      <w:r>
-        <w:rPr>
           <w:noProof/>
           <w:sz w:val="20"/>
           <w:szCs w:val="20"/>
         </w:rPr>
+        <w:lastRenderedPageBreak/>
         <w:drawing>
-          <wp:anchor distT="0" distB="0" distL="114300" distR="114300" simplePos="0" relativeHeight="251669504" behindDoc="0" locked="0" layoutInCell="1" allowOverlap="1" wp14:anchorId="3C85D4F3" wp14:editId="04A6DB39">
+          <wp:anchor distT="0" distB="0" distL="114300" distR="114300" simplePos="0" relativeHeight="251669504" behindDoc="0" locked="0" layoutInCell="1" allowOverlap="1" wp14:anchorId="3C85D4F3" wp14:editId="6A74FD89">
             <wp:simplePos x="0" y="0"/>
             <wp:positionH relativeFrom="page">
               <wp:align>center</wp:align>
             </wp:positionH>
             <wp:positionV relativeFrom="margin">
-              <wp:posOffset>538480</wp:posOffset>
+              <wp:posOffset>224155</wp:posOffset>
             </wp:positionV>
             <wp:extent cx="6946265" cy="5095875"/>
             <wp:effectExtent l="0" t="0" r="6985" b="9525"/>
@@ -11157,7 +11146,75 @@
           </wp:anchor>
         </w:drawing>
       </w:r>
-    </w:p>
+      <w:r>
+        <w:rPr>
+          <w:b/>
+        </w:rPr>
+        <w:t>3.pielikums</w:t>
+      </w:r>
+    </w:p>
+    <w:p>
+      <w:pPr>
+        <w:ind w:firstLine="0"/>
+      </w:pPr>
+    </w:p>
+    <w:p>
+      <w:pPr>
+        <w:spacing w:after="160" w:line="259" w:lineRule="auto"/>
+        <w:ind w:firstLine="0"/>
+        <w:contextualSpacing w:val="0"/>
+        <w:jc w:val="left"/>
+      </w:pPr>
+      <w:r>
+        <w:br w:type="page"/>
+      </w:r>
+    </w:p>
+    <w:p>
+      <w:pPr>
+        <w:ind w:left="1211" w:firstLine="0"/>
+        <w:jc w:val="right"/>
+        <w:rPr>
+          <w:b/>
+        </w:rPr>
+      </w:pPr>
+      <w:r>
+        <w:rPr>
+          <w:b/>
+        </w:rPr>
+        <w:lastRenderedPageBreak/>
+        <w:t>4</w:t>
+      </w:r>
+      <w:r>
+        <w:rPr>
+          <w:b/>
+        </w:rPr>
+        <w:t>.pielikums</w:t>
+      </w:r>
+    </w:p>
+    <w:p>
+      <w:pPr>
+        <w:spacing w:before="240" w:after="240"/>
+        <w:contextualSpacing w:val="0"/>
+        <w:jc w:val="center"/>
+        <w:rPr>
+          <w:b/>
+          <w:bCs/>
+          <w:sz w:val="28"/>
+          <w:szCs w:val="24"/>
+        </w:rPr>
+      </w:pPr>
+      <w:r>
+        <w:rPr>
+          <w:b/>
+          <w:bCs/>
+          <w:sz w:val="28"/>
+          <w:szCs w:val="24"/>
+        </w:rPr>
+        <w:t>Ieguldījuma apraksts</w:t>
+      </w:r>
+    </w:p>
+    <w:p/>
+    <w:p/>
     <w:sectPr>
       <w:footerReference w:type="default" r:id="rId19"/>
       <w:pgSz w:w="11906" w:h="16838"/>

</xml_diff>

<commit_message>
Aprakstīts ieguldījums un samazināju minūtes tema2.mp3, lai nav tik daudz lieka megabaitu
</commit_message>
<xml_diff>
--- a/KL_TET_PPA_V_1_0_8.docx
+++ b/KL_TET_PPA_V_1_0_8.docx
@@ -11182,13 +11182,7 @@
           <w:b/>
         </w:rPr>
         <w:lastRenderedPageBreak/>
-        <w:t>4</w:t>
-      </w:r>
-      <w:r>
-        <w:rPr>
-          <w:b/>
-        </w:rPr>
-        <w:t>.pielikums</w:t>
+        <w:t>4.pielikums</w:t>
       </w:r>
     </w:p>
     <w:p>
@@ -11211,6 +11205,29 @@
           <w:szCs w:val="24"/>
         </w:rPr>
         <w:t>Ieguldījuma apraksts</w:t>
+      </w:r>
+    </w:p>
+    <w:p>
+      <w:r>
+        <w:t>PPS aprakstīšanā 25% no dokumenta rakstīšanas izdarīja Dāvis, un arī protams deva visādas idejas par funkcionālām un nefunckionālām prasībām, bet nu 75% izdarīju es, jo es viņu idejas paņēmu un aprakstīju, bet man vajadzēja izdomāt kā visu šo aprakstīt un vai tas vispār derēs un protams pirms beigām pielaboju vēl funckionālas un nefunkcionālās daļas pie PPS.</w:t>
+      </w:r>
+    </w:p>
+    <w:p>
+      <w:r>
+        <w:t>PPA aprakstīšanā 30% no dokumenta rakstīšanas izdarīja Dāvis atkal, uzrakstot sākumā visas daļas, bet nu man ir 70%, jo es uztaisīju visas vajadzīgās diagrammas, pielaboju aprakstus un tagad beigu beigās atkal pielaboju diagrammas, ķļūdas aprakstos un pieliku aprakstu par datiem, jeb datu bāzi.</w:t>
+      </w:r>
+    </w:p>
+    <w:p>
+      <w:r>
+        <w:t xml:space="preserve">Galvenajā programmēšanas daļā Dāvis ir izdarījis kopēji 5% no visa darba, praktiski </w:t>
+      </w:r>
+      <w:r>
+        <w:t>tikai no nefunkcionālam daļām, visvairāk pie dizaina. Bet es visu pārējo, gan pie nefunckionālās daļas, gan pie vissvarīgās lietas, funckionālās daļas. Es visu kodēšanu esmu izdarījis pie šā projekta.</w:t>
+      </w:r>
+    </w:p>
+    <w:p>
+      <w:r>
+        <w:t>Kopumā Dāvis ir izdarījis 20% no visa šī projekta un es 80%.</w:t>
       </w:r>
     </w:p>
     <w:p/>
@@ -11320,13 +11337,7 @@
           <w:rPr>
             <w:noProof/>
           </w:rPr>
-          <w:t>1</w:t>
-        </w:r>
-        <w:r>
-          <w:rPr>
-            <w:noProof/>
-          </w:rPr>
-          <w:t>6</w:t>
+          <w:t>16</w:t>
         </w:r>
         <w:r>
           <w:rPr>

</xml_diff>